<commit_message>
+) Updated Verhandlungstechnik document
</commit_message>
<xml_diff>
--- a/4th_sem/vt/grill/VHT_Grill.docx
+++ b/4th_sem/vt/grill/VHT_Grill.docx
@@ -13,6 +13,8 @@
           <w:lang w:val="de-AT"/>
         </w:rPr>
       </w:pPr>
+      <w:bookmarkStart w:id="0" w:name="_GoBack"/>
+      <w:bookmarkEnd w:id="0"/>
       <w:r>
         <w:rPr>
           <w:b/>
@@ -770,8 +772,6 @@
         </w:rPr>
         <w:t>Nicht umgesetzte Anforderungen seitens der Entwickler müssen von den Designern in Form von Präsentationen und Videos nachgereicht werden, damit der Auftraggeber trotzdem einen Überblick über die geplanten Funktionen bekommt.</w:t>
       </w:r>
-      <w:bookmarkStart w:id="0" w:name="_GoBack"/>
-      <w:bookmarkEnd w:id="0"/>
     </w:p>
     <w:p>
       <w:pPr>
@@ -1176,14 +1176,36 @@
       <w:tabs>
         <w:tab w:val="clear" w:pos="10206"/>
         <w:tab w:val="center" w:pos="4649"/>
+        <w:tab w:val="right" w:pos="9298"/>
       </w:tabs>
+      <w:rPr>
+        <w:lang w:val="de-AT"/>
+      </w:rPr>
     </w:pPr>
     <w:r>
+      <w:rPr>
+        <w:lang w:val="de-AT"/>
+      </w:rPr>
       <w:t>Florian Grill</w:t>
     </w:r>
     <w:r>
+      <w:rPr>
+        <w:lang w:val="de-AT"/>
+      </w:rPr>
       <w:tab/>
-      <w:t xml:space="preserve"> 24.04.2015</w:t>
+    </w:r>
+    <w:r>
+      <w:rPr>
+        <w:lang w:val="de-AT"/>
+      </w:rPr>
+      <w:t>24.04.2015</w:t>
+    </w:r>
+    <w:r>
+      <w:rPr>
+        <w:lang w:val="de-AT"/>
+      </w:rPr>
+      <w:tab/>
+      <w:t>Verhandlungstechnik</w:t>
     </w:r>
   </w:p>
 </w:hdr>

</xml_diff>

<commit_message>
+) Add presentation and update documentation
</commit_message>
<xml_diff>
--- a/4th_sem/vt/grill/VHT_Grill.docx
+++ b/4th_sem/vt/grill/VHT_Grill.docx
@@ -13,8 +13,6 @@
           <w:lang w:val="de-AT"/>
         </w:rPr>
       </w:pPr>
-      <w:bookmarkStart w:id="0" w:name="_GoBack"/>
-      <w:bookmarkEnd w:id="0"/>
       <w:r>
         <w:rPr>
           <w:b/>
@@ -160,7 +158,7 @@
     </w:p>
     <w:p>
       <w:pPr>
-        <w:pStyle w:val="ListParagraph"/>
+        <w:pStyle w:val="Listenabsatz"/>
         <w:numPr>
           <w:ilvl w:val="0"/>
           <w:numId w:val="37"/>
@@ -206,12 +204,12 @@
           <w:szCs w:val="24"/>
           <w:lang w:val="de-AT"/>
         </w:rPr>
-        <w:t xml:space="preserve"> Features umzusetzen. Diese Anzahl kann mit den verfügbaren </w:t>
+        <w:t xml:space="preserve"> Features umzusetzen. Diese Anzahl kann mit den </w:t>
       </w:r>
     </w:p>
     <w:p>
       <w:pPr>
-        <w:pStyle w:val="ListParagraph"/>
+        <w:pStyle w:val="Listenabsatz"/>
         <w:tabs>
           <w:tab w:val="left" w:pos="1985"/>
         </w:tabs>
@@ -228,6 +226,14 @@
           <w:szCs w:val="24"/>
           <w:lang w:val="de-AT"/>
         </w:rPr>
+        <w:t xml:space="preserve">verfügbaren </w:t>
+      </w:r>
+      <w:r>
+        <w:rPr>
+          <w:sz w:val="24"/>
+          <w:szCs w:val="24"/>
+          <w:lang w:val="de-AT"/>
+        </w:rPr>
         <w:t xml:space="preserve">Ressourcen  </w:t>
       </w:r>
       <w:r>
@@ -241,7 +247,7 @@
     </w:p>
     <w:p>
       <w:pPr>
-        <w:pStyle w:val="ListParagraph"/>
+        <w:pStyle w:val="Listenabsatz"/>
         <w:numPr>
           <w:ilvl w:val="0"/>
           <w:numId w:val="37"/>
@@ -271,16 +277,15 @@
           <w:lang w:val="de-AT"/>
         </w:rPr>
         <w:tab/>
-        <w:t xml:space="preserve">5 Features umzusetzten. Diese Anzahl sollte mindestens umgesetzt </w:t>
+        <w:t xml:space="preserve">5 Features umzusetzten. Diese Anzahl sollte </w:t>
       </w:r>
     </w:p>
     <w:p>
       <w:pPr>
-        <w:pStyle w:val="ListParagraph"/>
+        <w:pStyle w:val="Listenabsatz"/>
         <w:tabs>
           <w:tab w:val="left" w:pos="1985"/>
         </w:tabs>
-        <w:spacing w:after="200"/>
         <w:ind w:left="1985"/>
         <w:rPr>
           <w:sz w:val="24"/>
@@ -294,7 +299,23 @@
           <w:szCs w:val="24"/>
           <w:lang w:val="de-AT"/>
         </w:rPr>
-        <w:t>Werden, damit der Zeitplan in der nächsten Entwicklungsiteration nicht ins Wanken kommt.</w:t>
+        <w:t xml:space="preserve">mindestens umgesetzt </w:t>
+      </w:r>
+      <w:r>
+        <w:rPr>
+          <w:sz w:val="24"/>
+          <w:szCs w:val="24"/>
+          <w:lang w:val="de-AT"/>
+        </w:rPr>
+        <w:t>w</w:t>
+      </w:r>
+      <w:r>
+        <w:rPr>
+          <w:sz w:val="24"/>
+          <w:szCs w:val="24"/>
+          <w:lang w:val="de-AT"/>
+        </w:rPr>
+        <w:t>erden, damit der Zeitplan in der nächsten Entwicklungsiteration nicht ins Wanken kommt.</w:t>
       </w:r>
     </w:p>
     <w:p>
@@ -323,7 +344,7 @@
     </w:p>
     <w:p>
       <w:pPr>
-        <w:pStyle w:val="ListParagraph"/>
+        <w:pStyle w:val="Listenabsatz"/>
         <w:numPr>
           <w:ilvl w:val="0"/>
           <w:numId w:val="37"/>
@@ -374,7 +395,7 @@
     </w:p>
     <w:p>
       <w:pPr>
-        <w:pStyle w:val="ListParagraph"/>
+        <w:pStyle w:val="Listenabsatz"/>
         <w:tabs>
           <w:tab w:val="left" w:pos="1985"/>
         </w:tabs>
@@ -444,7 +465,7 @@
     </w:p>
     <w:p>
       <w:pPr>
-        <w:pStyle w:val="ListParagraph"/>
+        <w:pStyle w:val="Listenabsatz"/>
         <w:numPr>
           <w:ilvl w:val="0"/>
           <w:numId w:val="37"/>
@@ -479,97 +500,152 @@
     </w:p>
     <w:p>
       <w:pPr>
-        <w:pStyle w:val="ListParagraph"/>
+        <w:pStyle w:val="Listenabsatz"/>
+        <w:tabs>
+          <w:tab w:val="left" w:pos="1985"/>
+        </w:tabs>
+        <w:rPr>
+          <w:sz w:val="24"/>
+          <w:szCs w:val="24"/>
+          <w:lang w:val="de-AT"/>
+        </w:rPr>
+      </w:pPr>
+      <w:r>
+        <w:rPr>
+          <w:sz w:val="24"/>
+          <w:szCs w:val="24"/>
+          <w:lang w:val="de-AT"/>
+        </w:rPr>
+        <w:tab/>
+      </w:r>
+      <w:r>
+        <w:rPr>
+          <w:sz w:val="24"/>
+          <w:szCs w:val="24"/>
+          <w:lang w:val="de-AT"/>
+        </w:rPr>
+        <w:t xml:space="preserve">soll laut den Designer </w:t>
+      </w:r>
+      <w:r>
+        <w:rPr>
+          <w:sz w:val="24"/>
+          <w:szCs w:val="24"/>
+          <w:lang w:val="de-AT"/>
+        </w:rPr>
+        <w:t xml:space="preserve">mindestens umgesetzt werden um den </w:t>
+      </w:r>
+    </w:p>
+    <w:p>
+      <w:pPr>
+        <w:pStyle w:val="Listenabsatz"/>
+        <w:tabs>
+          <w:tab w:val="left" w:pos="1985"/>
+        </w:tabs>
+        <w:rPr>
+          <w:sz w:val="24"/>
+          <w:szCs w:val="24"/>
+          <w:lang w:val="de-AT"/>
+        </w:rPr>
+      </w:pPr>
+      <w:r>
+        <w:rPr>
+          <w:sz w:val="24"/>
+          <w:szCs w:val="24"/>
+          <w:lang w:val="de-AT"/>
+        </w:rPr>
+        <w:tab/>
+      </w:r>
+      <w:r>
+        <w:rPr>
+          <w:sz w:val="24"/>
+          <w:szCs w:val="24"/>
+          <w:lang w:val="de-AT"/>
+        </w:rPr>
+        <w:t xml:space="preserve">Zeitplan für das gesamte </w:t>
+      </w:r>
+      <w:r>
+        <w:rPr>
+          <w:sz w:val="24"/>
+          <w:szCs w:val="24"/>
+          <w:lang w:val="de-AT"/>
+        </w:rPr>
+        <w:t>Projekt nicht zu gefährden.</w:t>
+      </w:r>
+    </w:p>
+    <w:p>
+      <w:pPr>
+        <w:rPr>
+          <w:b/>
+          <w:i/>
+          <w:sz w:val="28"/>
+          <w:szCs w:val="28"/>
+          <w:lang w:val="de-AT"/>
+        </w:rPr>
+      </w:pPr>
+    </w:p>
+    <w:p>
+      <w:pPr>
+        <w:rPr>
+          <w:sz w:val="28"/>
+          <w:szCs w:val="28"/>
+          <w:lang w:val="de-AT"/>
+        </w:rPr>
+      </w:pPr>
+      <w:bookmarkStart w:id="0" w:name="_GoBack"/>
+      <w:bookmarkEnd w:id="0"/>
+      <w:r>
+        <w:rPr>
+          <w:b/>
+          <w:i/>
+          <w:sz w:val="28"/>
+          <w:szCs w:val="28"/>
+          <w:lang w:val="de-AT"/>
+        </w:rPr>
+        <w:lastRenderedPageBreak/>
+        <w:t>Potentielle Issues und Konflikte:</w:t>
+      </w:r>
+    </w:p>
+    <w:p>
+      <w:pPr>
+        <w:pStyle w:val="Listenabsatz"/>
         <w:numPr>
           <w:ilvl w:val="0"/>
           <w:numId w:val="37"/>
         </w:numPr>
-        <w:tabs>
-          <w:tab w:val="left" w:pos="1985"/>
-        </w:tabs>
-        <w:rPr>
-          <w:sz w:val="24"/>
-          <w:szCs w:val="24"/>
-          <w:lang w:val="de-AT"/>
-        </w:rPr>
-      </w:pPr>
-      <w:r>
-        <w:rPr>
-          <w:sz w:val="24"/>
-          <w:szCs w:val="24"/>
-          <w:lang w:val="de-AT"/>
-        </w:rPr>
-        <w:t xml:space="preserve">soll laut den Designer </w:t>
-      </w:r>
-      <w:r>
-        <w:rPr>
-          <w:sz w:val="24"/>
-          <w:szCs w:val="24"/>
-          <w:lang w:val="de-AT"/>
-        </w:rPr>
-        <w:t xml:space="preserve">mindestens umgesetzt werden um den </w:t>
+        <w:rPr>
+          <w:sz w:val="24"/>
+          <w:szCs w:val="24"/>
+          <w:lang w:val="de-AT"/>
+        </w:rPr>
+      </w:pPr>
+      <w:r>
+        <w:rPr>
+          <w:sz w:val="24"/>
+          <w:szCs w:val="24"/>
+          <w:lang w:val="de-AT"/>
+        </w:rPr>
+        <w:t xml:space="preserve">Die Designer haben mit der Erstellung der Wireframes und den UI-Spezifikationen viel Arbeit und wollen diese nicht umsonst gemacht haben. Deshalb wollen </w:t>
+      </w:r>
+      <w:r>
+        <w:rPr>
+          <w:sz w:val="24"/>
+          <w:szCs w:val="24"/>
+          <w:lang w:val="de-AT"/>
+        </w:rPr>
+        <w:t>diese</w:t>
+      </w:r>
+      <w:r>
+        <w:rPr>
+          <w:sz w:val="24"/>
+          <w:szCs w:val="24"/>
+          <w:lang w:val="de-AT"/>
+        </w:rPr>
+        <w:t>, ungeachtet der zur Verfügung stehenden Ressourcen, möglichst alle spezifizierten Anforderungen durchsetzen.</w:t>
       </w:r>
     </w:p>
     <w:p>
       <w:pPr>
-        <w:pStyle w:val="ListParagraph"/>
-        <w:tabs>
-          <w:tab w:val="left" w:pos="1985"/>
-        </w:tabs>
-        <w:rPr>
-          <w:sz w:val="24"/>
-          <w:szCs w:val="24"/>
-          <w:lang w:val="de-AT"/>
-        </w:rPr>
-      </w:pPr>
-      <w:r>
-        <w:rPr>
-          <w:sz w:val="24"/>
-          <w:szCs w:val="24"/>
-          <w:lang w:val="de-AT"/>
-        </w:rPr>
-        <w:tab/>
-      </w:r>
-      <w:r>
-        <w:rPr>
-          <w:sz w:val="24"/>
-          <w:szCs w:val="24"/>
-          <w:lang w:val="de-AT"/>
-        </w:rPr>
-        <w:t xml:space="preserve">Zeitplan für das gesamte </w:t>
-      </w:r>
-      <w:r>
-        <w:rPr>
-          <w:sz w:val="24"/>
-          <w:szCs w:val="24"/>
-          <w:lang w:val="de-AT"/>
-        </w:rPr>
-        <w:t>Projekt nicht zu gefährden.</w:t>
-      </w:r>
-    </w:p>
-    <w:p>
-      <w:pPr>
-        <w:rPr>
-          <w:sz w:val="28"/>
-          <w:szCs w:val="28"/>
-          <w:lang w:val="de-AT"/>
-        </w:rPr>
-      </w:pPr>
-      <w:r>
-        <w:rPr>
-          <w:b/>
-          <w:i/>
-          <w:sz w:val="28"/>
-          <w:szCs w:val="28"/>
-          <w:lang w:val="de-AT"/>
-        </w:rPr>
-        <w:lastRenderedPageBreak/>
-        <w:t>Potentielle Issues und Konflikte:</w:t>
-      </w:r>
-    </w:p>
-    <w:p>
-      <w:pPr>
-        <w:pStyle w:val="ListParagraph"/>
+        <w:pStyle w:val="Listenabsatz"/>
         <w:numPr>
           <w:ilvl w:val="0"/>
           <w:numId w:val="37"/>
@@ -586,28 +662,44 @@
           <w:szCs w:val="24"/>
           <w:lang w:val="de-AT"/>
         </w:rPr>
-        <w:t xml:space="preserve">Die Designer haben mit der Erstellung der Wireframes und den UI-Spezifikationen viel Arbeit und wollen diese nicht umsonst gemacht haben. Deshalb wollen </w:t>
-      </w:r>
-      <w:r>
-        <w:rPr>
-          <w:sz w:val="24"/>
-          <w:szCs w:val="24"/>
-          <w:lang w:val="de-AT"/>
-        </w:rPr>
-        <w:t>diese</w:t>
-      </w:r>
-      <w:r>
-        <w:rPr>
-          <w:sz w:val="24"/>
-          <w:szCs w:val="24"/>
-          <w:lang w:val="de-AT"/>
-        </w:rPr>
-        <w:t>, ungeachtet der zur Verfügung stehenden Ressourcen, möglichst alle spezifizierten Anforderungen durchsetzen.</w:t>
+        <w:t xml:space="preserve">Aufgrund der Erfahrung der Entwickler können diese den Aufwand einzelner Anforderungen gut abschätzten. Anforderungen mit hoher Komplexität, welche schwer in der vorgegeben Zeit der Entwicklungsiteration </w:t>
+      </w:r>
+      <w:r>
+        <w:rPr>
+          <w:sz w:val="24"/>
+          <w:szCs w:val="24"/>
+          <w:lang w:val="de-AT"/>
+        </w:rPr>
+        <w:t>umzusetzen</w:t>
+      </w:r>
+      <w:r>
+        <w:rPr>
+          <w:sz w:val="24"/>
+          <w:szCs w:val="24"/>
+          <w:lang w:val="de-AT"/>
+        </w:rPr>
+        <w:t xml:space="preserve"> sind, wollen sie daher nicht </w:t>
+      </w:r>
+      <w:r>
+        <w:rPr>
+          <w:sz w:val="24"/>
+          <w:szCs w:val="24"/>
+          <w:lang w:val="de-AT"/>
+        </w:rPr>
+        <w:t>übernehmen</w:t>
+      </w:r>
+      <w:r>
+        <w:rPr>
+          <w:sz w:val="24"/>
+          <w:szCs w:val="24"/>
+          <w:lang w:val="de-AT"/>
+        </w:rPr>
+        <w:t>.</w:t>
       </w:r>
     </w:p>
     <w:p>
       <w:pPr>
-        <w:pStyle w:val="ListParagraph"/>
+        <w:pStyle w:val="Listenabsatz"/>
         <w:numPr>
           <w:ilvl w:val="0"/>
           <w:numId w:val="37"/>
@@ -624,44 +716,12 @@
           <w:szCs w:val="24"/>
           <w:lang w:val="de-AT"/>
         </w:rPr>
-        <w:t xml:space="preserve">Aufgrund der Erfahrung der Entwickler können diese den Aufwand einzelner Anforderungen gut abschätzten. Anforderungen mit hoher Komplexität, welche schwer in der vorgegeben Zeit der Entwicklungsiteration </w:t>
-      </w:r>
-      <w:r>
-        <w:rPr>
-          <w:sz w:val="24"/>
-          <w:szCs w:val="24"/>
-          <w:lang w:val="de-AT"/>
-        </w:rPr>
-        <w:t>umzusetzen</w:t>
-      </w:r>
-      <w:r>
-        <w:rPr>
-          <w:sz w:val="24"/>
-          <w:szCs w:val="24"/>
-          <w:lang w:val="de-AT"/>
-        </w:rPr>
-        <w:t xml:space="preserve"> sind, wollen sie daher nicht </w:t>
-      </w:r>
-      <w:r>
-        <w:rPr>
-          <w:sz w:val="24"/>
-          <w:szCs w:val="24"/>
-          <w:lang w:val="de-AT"/>
-        </w:rPr>
-        <w:t>übernehmen</w:t>
-      </w:r>
-      <w:r>
-        <w:rPr>
-          <w:sz w:val="24"/>
-          <w:szCs w:val="24"/>
-          <w:lang w:val="de-AT"/>
-        </w:rPr>
-        <w:t>.</w:t>
+        <w:t>Für den Entwickler ist es schwer dem Designer die Komplexität und den Aufwand bei der Entwicklung klar zu machen.</w:t>
       </w:r>
     </w:p>
     <w:p>
       <w:pPr>
-        <w:pStyle w:val="ListParagraph"/>
+        <w:pStyle w:val="Listenabsatz"/>
         <w:numPr>
           <w:ilvl w:val="0"/>
           <w:numId w:val="37"/>
@@ -678,12 +738,12 @@
           <w:szCs w:val="24"/>
           <w:lang w:val="de-AT"/>
         </w:rPr>
-        <w:t>Für den Entwickler ist es schwer dem Designer die Komplexität und den Aufwand bei der Entwicklung klar zu machen.</w:t>
+        <w:t>Für die Designer spielt die Qualität des Codes keine Rolle. Hauptsache Features werden schnell umgesetzt.</w:t>
       </w:r>
     </w:p>
     <w:p>
       <w:pPr>
-        <w:pStyle w:val="ListParagraph"/>
+        <w:pStyle w:val="Listenabsatz"/>
         <w:numPr>
           <w:ilvl w:val="0"/>
           <w:numId w:val="37"/>
@@ -700,58 +760,36 @@
           <w:szCs w:val="24"/>
           <w:lang w:val="de-AT"/>
         </w:rPr>
-        <w:t>Für die Designer spielt die Qualität des Codes keine Rolle. Hauptsache Features werden schnell umgesetzt.</w:t>
+        <w:t xml:space="preserve">Für die Entwickler spielt die Qualität des Codes eine </w:t>
+      </w:r>
+      <w:r>
+        <w:rPr>
+          <w:sz w:val="24"/>
+          <w:szCs w:val="24"/>
+          <w:lang w:val="de-AT"/>
+        </w:rPr>
+        <w:t xml:space="preserve">wesentliche </w:t>
+      </w:r>
+      <w:r>
+        <w:rPr>
+          <w:sz w:val="24"/>
+          <w:szCs w:val="24"/>
+          <w:lang w:val="de-AT"/>
+        </w:rPr>
+        <w:t>Rolle. Bei sorgfältiger Planung und guter Architektur ist der Aufwand bei einem möglichen Refactoring  oder ei</w:t>
+      </w:r>
+      <w:r>
+        <w:rPr>
+          <w:sz w:val="24"/>
+          <w:szCs w:val="24"/>
+          <w:lang w:val="de-AT"/>
+        </w:rPr>
+        <w:t>ner Funktionsänderung geringer.</w:t>
       </w:r>
     </w:p>
     <w:p>
       <w:pPr>
-        <w:pStyle w:val="ListParagraph"/>
-        <w:numPr>
-          <w:ilvl w:val="0"/>
-          <w:numId w:val="37"/>
-        </w:numPr>
-        <w:rPr>
-          <w:sz w:val="24"/>
-          <w:szCs w:val="24"/>
-          <w:lang w:val="de-AT"/>
-        </w:rPr>
-      </w:pPr>
-      <w:r>
-        <w:rPr>
-          <w:sz w:val="24"/>
-          <w:szCs w:val="24"/>
-          <w:lang w:val="de-AT"/>
-        </w:rPr>
-        <w:t xml:space="preserve">Für die Entwickler spielt die Qualität des Codes eine </w:t>
-      </w:r>
-      <w:r>
-        <w:rPr>
-          <w:sz w:val="24"/>
-          <w:szCs w:val="24"/>
-          <w:lang w:val="de-AT"/>
-        </w:rPr>
-        <w:t xml:space="preserve">wesentliche </w:t>
-      </w:r>
-      <w:r>
-        <w:rPr>
-          <w:sz w:val="24"/>
-          <w:szCs w:val="24"/>
-          <w:lang w:val="de-AT"/>
-        </w:rPr>
-        <w:t>Rolle. Bei sorgfältiger Planung und guter Architektur ist der Aufwand bei einem möglichen Refactoring  oder ei</w:t>
-      </w:r>
-      <w:r>
-        <w:rPr>
-          <w:sz w:val="24"/>
-          <w:szCs w:val="24"/>
-          <w:lang w:val="de-AT"/>
-        </w:rPr>
-        <w:t>ner Funktionsänderung geringer.</w:t>
-      </w:r>
-    </w:p>
-    <w:p>
-      <w:pPr>
-        <w:pStyle w:val="ListParagraph"/>
+        <w:pStyle w:val="Listenabsatz"/>
         <w:numPr>
           <w:ilvl w:val="0"/>
           <w:numId w:val="37"/>
@@ -855,7 +893,7 @@
     </w:p>
     <w:p>
       <w:pPr>
-        <w:pStyle w:val="ListParagraph"/>
+        <w:pStyle w:val="Listenabsatz"/>
         <w:numPr>
           <w:ilvl w:val="0"/>
           <w:numId w:val="38"/>
@@ -877,7 +915,7 @@
     </w:p>
     <w:p>
       <w:pPr>
-        <w:pStyle w:val="ListParagraph"/>
+        <w:pStyle w:val="Listenabsatz"/>
         <w:numPr>
           <w:ilvl w:val="0"/>
           <w:numId w:val="38"/>
@@ -980,7 +1018,7 @@
         </w:tcPr>
         <w:p>
           <w:pPr>
-            <w:pStyle w:val="Header"/>
+            <w:pStyle w:val="Kopfzeile"/>
             <w:rPr>
               <w:rFonts w:ascii="Cambria" w:hAnsi="Cambria"/>
               <w:b/>
@@ -998,7 +1036,7 @@
         </w:tcPr>
         <w:p>
           <w:pPr>
-            <w:pStyle w:val="NoSpacing"/>
+            <w:pStyle w:val="KeinLeerraum"/>
             <w:rPr>
               <w:rFonts w:ascii="Arial" w:hAnsi="Arial" w:cs="Arial"/>
               <w:sz w:val="18"/>
@@ -1069,7 +1107,7 @@
         </w:tcPr>
         <w:p>
           <w:pPr>
-            <w:pStyle w:val="Header"/>
+            <w:pStyle w:val="Kopfzeile"/>
             <w:rPr>
               <w:rFonts w:ascii="Cambria" w:hAnsi="Cambria"/>
               <w:b/>
@@ -1092,7 +1130,7 @@
         </w:tcPr>
         <w:p>
           <w:pPr>
-            <w:pStyle w:val="Header"/>
+            <w:pStyle w:val="Kopfzeile"/>
             <w:rPr>
               <w:rFonts w:ascii="Cambria" w:hAnsi="Cambria"/>
               <w:b/>
@@ -1108,7 +1146,7 @@
         </w:tcPr>
         <w:p>
           <w:pPr>
-            <w:pStyle w:val="Header"/>
+            <w:pStyle w:val="Kopfzeile"/>
             <w:jc w:val="center"/>
             <w:rPr>
               <w:rFonts w:ascii="Cambria" w:hAnsi="Cambria"/>
@@ -1127,7 +1165,7 @@
         </w:tcPr>
         <w:p>
           <w:pPr>
-            <w:pStyle w:val="Header"/>
+            <w:pStyle w:val="Kopfzeile"/>
             <w:rPr>
               <w:rFonts w:ascii="Cambria" w:hAnsi="Cambria"/>
               <w:b/>
@@ -1140,7 +1178,7 @@
   </w:tbl>
   <w:p>
     <w:pPr>
-      <w:pStyle w:val="Footer"/>
+      <w:pStyle w:val="Fuzeile"/>
       <w:rPr>
         <w:lang w:val="de-AT"/>
       </w:rPr>
@@ -1172,7 +1210,7 @@
 <w:hdr xmlns:wpc="http://schemas.microsoft.com/office/word/2010/wordprocessingCanvas" xmlns:mc="http://schemas.openxmlformats.org/markup-compatibility/2006" xmlns:o="urn:schemas-microsoft-com:office:office" xmlns:r="http://schemas.openxmlformats.org/officeDocument/2006/relationships" xmlns:m="http://schemas.openxmlformats.org/officeDocument/2006/math" xmlns:v="urn:schemas-microsoft-com:vml" xmlns:wp14="http://schemas.microsoft.com/office/word/2010/wordprocessingDrawing" xmlns:wp="http://schemas.openxmlformats.org/drawingml/2006/wordprocessingDrawing" xmlns:w10="urn:schemas-microsoft-com:office:word" xmlns:w="http://schemas.openxmlformats.org/wordprocessingml/2006/main" xmlns:w14="http://schemas.microsoft.com/office/word/2010/wordml" xmlns:wpg="http://schemas.microsoft.com/office/word/2010/wordprocessingGroup" xmlns:wpi="http://schemas.microsoft.com/office/word/2010/wordprocessingInk" xmlns:wne="http://schemas.microsoft.com/office/word/2006/wordml" xmlns:wps="http://schemas.microsoft.com/office/word/2010/wordprocessingShape" mc:Ignorable="w14 wp14">
   <w:p>
     <w:pPr>
-      <w:pStyle w:val="Header"/>
+      <w:pStyle w:val="Kopfzeile"/>
       <w:tabs>
         <w:tab w:val="clear" w:pos="10206"/>
         <w:tab w:val="center" w:pos="4649"/>
@@ -1193,11 +1231,6 @@
         <w:lang w:val="de-AT"/>
       </w:rPr>
       <w:tab/>
-    </w:r>
-    <w:r>
-      <w:rPr>
-        <w:lang w:val="de-AT"/>
-      </w:rPr>
       <w:t>24.04.2015</w:t>
     </w:r>
     <w:r>
@@ -1240,7 +1273,7 @@
     <w:lvl w:ilvl="0">
       <w:start w:val="1"/>
       <w:numFmt w:val="decimal"/>
-      <w:pStyle w:val="ListBullet"/>
+      <w:pStyle w:val="Aufzhlungszeichen"/>
       <w:lvlText w:val="%1."/>
       <w:lvlJc w:val="left"/>
       <w:pPr>
@@ -1261,7 +1294,7 @@
     <w:lvl w:ilvl="0">
       <w:start w:val="1"/>
       <w:numFmt w:val="bullet"/>
-      <w:pStyle w:val="Heading4"/>
+      <w:pStyle w:val="berschrift4"/>
       <w:lvlText w:val=""/>
       <w:lvlJc w:val="left"/>
       <w:pPr>
@@ -1282,7 +1315,7 @@
     <w:lvl w:ilvl="0">
       <w:start w:val="1"/>
       <w:numFmt w:val="decimal"/>
-      <w:pStyle w:val="Heading1"/>
+      <w:pStyle w:val="berschrift1"/>
       <w:lvlText w:val="%1"/>
       <w:lvlJc w:val="left"/>
       <w:pPr>
@@ -2220,7 +2253,7 @@
     <w:lsdException w:name="Bibliography" w:semiHidden="1" w:uiPriority="37" w:unhideWhenUsed="1"/>
     <w:lsdException w:name="TOC Heading" w:semiHidden="1" w:uiPriority="39" w:unhideWhenUsed="1" w:qFormat="1"/>
   </w:latentStyles>
-  <w:style w:type="paragraph" w:default="1" w:styleId="Normal">
+  <w:style w:type="paragraph" w:default="1" w:styleId="Standard">
     <w:name w:val="Normal"/>
     <w:qFormat/>
     <w:rsid w:val="00B2153D"/>
@@ -2233,11 +2266,11 @@
       <w:lang w:val="en-GB"/>
     </w:rPr>
   </w:style>
-  <w:style w:type="paragraph" w:styleId="Heading1">
+  <w:style w:type="paragraph" w:styleId="berschrift1">
     <w:name w:val="heading 1"/>
-    <w:basedOn w:val="Normal"/>
-    <w:next w:val="Normal"/>
-    <w:link w:val="Heading1Char"/>
+    <w:basedOn w:val="Standard"/>
+    <w:next w:val="Standard"/>
+    <w:link w:val="berschrift1Zchn"/>
     <w:uiPriority w:val="99"/>
     <w:qFormat/>
     <w:rsid w:val="00C73A29"/>
@@ -2260,11 +2293,11 @@
       <w:sz w:val="32"/>
     </w:rPr>
   </w:style>
-  <w:style w:type="paragraph" w:styleId="Heading2">
+  <w:style w:type="paragraph" w:styleId="berschrift2">
     <w:name w:val="heading 2"/>
-    <w:basedOn w:val="Heading1"/>
-    <w:next w:val="Normal"/>
-    <w:link w:val="Heading2Char"/>
+    <w:basedOn w:val="berschrift1"/>
+    <w:next w:val="Standard"/>
+    <w:link w:val="berschrift2Zchn"/>
     <w:uiPriority w:val="99"/>
     <w:qFormat/>
     <w:rsid w:val="00C73A29"/>
@@ -2286,11 +2319,11 @@
       <w:sz w:val="28"/>
     </w:rPr>
   </w:style>
-  <w:style w:type="paragraph" w:styleId="Heading3">
+  <w:style w:type="paragraph" w:styleId="berschrift3">
     <w:name w:val="heading 3"/>
-    <w:basedOn w:val="Heading2"/>
-    <w:next w:val="Normal"/>
-    <w:link w:val="Heading3Char"/>
+    <w:basedOn w:val="berschrift2"/>
+    <w:next w:val="Standard"/>
+    <w:link w:val="berschrift3Zchn"/>
     <w:uiPriority w:val="99"/>
     <w:qFormat/>
     <w:rsid w:val="00C73A29"/>
@@ -2308,11 +2341,11 @@
       <w:sz w:val="24"/>
     </w:rPr>
   </w:style>
-  <w:style w:type="paragraph" w:styleId="Heading4">
+  <w:style w:type="paragraph" w:styleId="berschrift4">
     <w:name w:val="heading 4"/>
-    <w:basedOn w:val="Heading2"/>
-    <w:next w:val="Normal"/>
-    <w:link w:val="Heading4Char"/>
+    <w:basedOn w:val="berschrift2"/>
+    <w:next w:val="Standard"/>
+    <w:link w:val="berschrift4Zchn"/>
     <w:uiPriority w:val="99"/>
     <w:qFormat/>
     <w:rsid w:val="00C73A29"/>
@@ -2330,11 +2363,11 @@
       <w:sz w:val="22"/>
     </w:rPr>
   </w:style>
-  <w:style w:type="paragraph" w:styleId="Heading5">
+  <w:style w:type="paragraph" w:styleId="berschrift5">
     <w:name w:val="heading 5"/>
-    <w:basedOn w:val="Heading2"/>
-    <w:next w:val="Normal"/>
-    <w:link w:val="Heading5Char"/>
+    <w:basedOn w:val="berschrift2"/>
+    <w:next w:val="Standard"/>
+    <w:link w:val="berschrift5Zchn"/>
     <w:uiPriority w:val="99"/>
     <w:qFormat/>
     <w:rsid w:val="00C73A29"/>
@@ -2352,11 +2385,11 @@
       <w:sz w:val="22"/>
     </w:rPr>
   </w:style>
-  <w:style w:type="paragraph" w:styleId="Heading6">
+  <w:style w:type="paragraph" w:styleId="berschrift6">
     <w:name w:val="heading 6"/>
-    <w:basedOn w:val="Heading5"/>
-    <w:next w:val="Normal"/>
-    <w:link w:val="Heading6Char"/>
+    <w:basedOn w:val="berschrift5"/>
+    <w:next w:val="Standard"/>
+    <w:link w:val="berschrift6Zchn"/>
     <w:uiPriority w:val="99"/>
     <w:qFormat/>
     <w:rsid w:val="00C73A29"/>
@@ -2369,11 +2402,11 @@
       <w:lang w:eastAsia="en-US"/>
     </w:rPr>
   </w:style>
-  <w:style w:type="paragraph" w:styleId="Heading7">
+  <w:style w:type="paragraph" w:styleId="berschrift7">
     <w:name w:val="heading 7"/>
-    <w:basedOn w:val="Heading5"/>
-    <w:next w:val="Normal"/>
-    <w:link w:val="Heading7Char"/>
+    <w:basedOn w:val="berschrift5"/>
+    <w:next w:val="Standard"/>
+    <w:link w:val="berschrift7Zchn"/>
     <w:uiPriority w:val="99"/>
     <w:qFormat/>
     <w:rsid w:val="00C73A29"/>
@@ -2386,11 +2419,11 @@
       <w:lang w:eastAsia="en-US"/>
     </w:rPr>
   </w:style>
-  <w:style w:type="paragraph" w:styleId="Heading8">
+  <w:style w:type="paragraph" w:styleId="berschrift8">
     <w:name w:val="heading 8"/>
-    <w:basedOn w:val="Heading5"/>
-    <w:next w:val="Normal"/>
-    <w:link w:val="Heading8Char"/>
+    <w:basedOn w:val="berschrift5"/>
+    <w:next w:val="Standard"/>
+    <w:link w:val="berschrift8Zchn"/>
     <w:uiPriority w:val="99"/>
     <w:qFormat/>
     <w:rsid w:val="00C73A29"/>
@@ -2401,11 +2434,11 @@
       <w:lang w:eastAsia="en-US"/>
     </w:rPr>
   </w:style>
-  <w:style w:type="paragraph" w:styleId="Heading9">
+  <w:style w:type="paragraph" w:styleId="berschrift9">
     <w:name w:val="heading 9"/>
-    <w:basedOn w:val="Heading5"/>
-    <w:next w:val="Normal"/>
-    <w:link w:val="Heading9Char"/>
+    <w:basedOn w:val="berschrift5"/>
+    <w:next w:val="Standard"/>
+    <w:link w:val="berschrift9Zchn"/>
     <w:uiPriority w:val="99"/>
     <w:qFormat/>
     <w:rsid w:val="00C73A29"/>
@@ -2417,13 +2450,13 @@
       <w:lang w:eastAsia="en-US"/>
     </w:rPr>
   </w:style>
-  <w:style w:type="character" w:default="1" w:styleId="DefaultParagraphFont">
+  <w:style w:type="character" w:default="1" w:styleId="Absatz-Standardschriftart">
     <w:name w:val="Default Paragraph Font"/>
     <w:uiPriority w:val="1"/>
     <w:semiHidden/>
     <w:unhideWhenUsed/>
   </w:style>
-  <w:style w:type="table" w:default="1" w:styleId="TableNormal">
+  <w:style w:type="table" w:default="1" w:styleId="NormaleTabelle">
     <w:name w:val="Normal Table"/>
     <w:uiPriority w:val="99"/>
     <w:semiHidden/>
@@ -2438,15 +2471,15 @@
       </w:tblCellMar>
     </w:tblPr>
   </w:style>
-  <w:style w:type="numbering" w:default="1" w:styleId="NoList">
+  <w:style w:type="numbering" w:default="1" w:styleId="KeineListe">
     <w:name w:val="No List"/>
     <w:uiPriority w:val="99"/>
     <w:semiHidden/>
     <w:unhideWhenUsed/>
   </w:style>
-  <w:style w:type="character" w:customStyle="1" w:styleId="Heading1Char">
-    <w:name w:val="Heading 1 Char"/>
-    <w:link w:val="Heading1"/>
+  <w:style w:type="character" w:customStyle="1" w:styleId="berschrift1Zchn">
+    <w:name w:val="Überschrift 1 Zchn"/>
+    <w:link w:val="berschrift1"/>
     <w:uiPriority w:val="99"/>
     <w:locked/>
     <w:rsid w:val="0081536B"/>
@@ -2460,9 +2493,9 @@
       <w:lang w:val="en-GB" w:eastAsia="de-AT"/>
     </w:rPr>
   </w:style>
-  <w:style w:type="character" w:customStyle="1" w:styleId="Heading2Char">
-    <w:name w:val="Heading 2 Char"/>
-    <w:link w:val="Heading2"/>
+  <w:style w:type="character" w:customStyle="1" w:styleId="berschrift2Zchn">
+    <w:name w:val="Überschrift 2 Zchn"/>
+    <w:link w:val="berschrift2"/>
     <w:uiPriority w:val="99"/>
     <w:locked/>
     <w:rsid w:val="00C73A29"/>
@@ -2474,9 +2507,9 @@
       <w:lang w:val="en-GB" w:eastAsia="de-AT" w:bidi="ar-SA"/>
     </w:rPr>
   </w:style>
-  <w:style w:type="character" w:customStyle="1" w:styleId="Heading3Char">
-    <w:name w:val="Heading 3 Char"/>
-    <w:link w:val="Heading3"/>
+  <w:style w:type="character" w:customStyle="1" w:styleId="berschrift3Zchn">
+    <w:name w:val="Überschrift 3 Zchn"/>
+    <w:link w:val="berschrift3"/>
     <w:uiPriority w:val="99"/>
     <w:locked/>
     <w:rsid w:val="00C73A29"/>
@@ -2488,9 +2521,9 @@
       <w:lang w:val="en-GB" w:eastAsia="de-AT" w:bidi="ar-SA"/>
     </w:rPr>
   </w:style>
-  <w:style w:type="character" w:customStyle="1" w:styleId="Heading4Char">
-    <w:name w:val="Heading 4 Char"/>
-    <w:link w:val="Heading4"/>
+  <w:style w:type="character" w:customStyle="1" w:styleId="berschrift4Zchn">
+    <w:name w:val="Überschrift 4 Zchn"/>
+    <w:link w:val="berschrift4"/>
     <w:uiPriority w:val="99"/>
     <w:locked/>
     <w:rsid w:val="00C73A29"/>
@@ -2502,9 +2535,9 @@
       <w:lang w:val="en-GB" w:eastAsia="de-AT" w:bidi="ar-SA"/>
     </w:rPr>
   </w:style>
-  <w:style w:type="character" w:customStyle="1" w:styleId="Heading5Char">
-    <w:name w:val="Heading 5 Char"/>
-    <w:link w:val="Heading5"/>
+  <w:style w:type="character" w:customStyle="1" w:styleId="berschrift5Zchn">
+    <w:name w:val="Überschrift 5 Zchn"/>
+    <w:link w:val="berschrift5"/>
     <w:uiPriority w:val="99"/>
     <w:locked/>
     <w:rsid w:val="00C73A29"/>
@@ -2517,9 +2550,9 @@
       <w:lang w:val="en-GB" w:eastAsia="de-AT"/>
     </w:rPr>
   </w:style>
-  <w:style w:type="character" w:customStyle="1" w:styleId="Heading6Char">
-    <w:name w:val="Heading 6 Char"/>
-    <w:link w:val="Heading6"/>
+  <w:style w:type="character" w:customStyle="1" w:styleId="berschrift6Zchn">
+    <w:name w:val="Überschrift 6 Zchn"/>
+    <w:link w:val="berschrift6"/>
     <w:uiPriority w:val="99"/>
     <w:semiHidden/>
     <w:locked/>
@@ -2532,9 +2565,9 @@
       <w:lang w:val="en-GB"/>
     </w:rPr>
   </w:style>
-  <w:style w:type="character" w:customStyle="1" w:styleId="Heading7Char">
-    <w:name w:val="Heading 7 Char"/>
-    <w:link w:val="Heading7"/>
+  <w:style w:type="character" w:customStyle="1" w:styleId="berschrift7Zchn">
+    <w:name w:val="Überschrift 7 Zchn"/>
+    <w:link w:val="berschrift7"/>
     <w:uiPriority w:val="99"/>
     <w:semiHidden/>
     <w:locked/>
@@ -2547,9 +2580,9 @@
       <w:lang w:val="en-GB"/>
     </w:rPr>
   </w:style>
-  <w:style w:type="character" w:customStyle="1" w:styleId="Heading8Char">
-    <w:name w:val="Heading 8 Char"/>
-    <w:link w:val="Heading8"/>
+  <w:style w:type="character" w:customStyle="1" w:styleId="berschrift8Zchn">
+    <w:name w:val="Überschrift 8 Zchn"/>
+    <w:link w:val="berschrift8"/>
     <w:uiPriority w:val="99"/>
     <w:semiHidden/>
     <w:locked/>
@@ -2563,9 +2596,9 @@
       <w:lang w:val="en-GB"/>
     </w:rPr>
   </w:style>
-  <w:style w:type="character" w:customStyle="1" w:styleId="Heading9Char">
-    <w:name w:val="Heading 9 Char"/>
-    <w:link w:val="Heading9"/>
+  <w:style w:type="character" w:customStyle="1" w:styleId="berschrift9Zchn">
+    <w:name w:val="Überschrift 9 Zchn"/>
+    <w:link w:val="berschrift9"/>
     <w:uiPriority w:val="99"/>
     <w:semiHidden/>
     <w:locked/>
@@ -2582,7 +2615,7 @@
   </w:style>
   <w:style w:type="paragraph" w:customStyle="1" w:styleId="art">
     <w:name w:val="art"/>
-    <w:basedOn w:val="Normal"/>
+    <w:basedOn w:val="Standard"/>
     <w:next w:val="Name"/>
     <w:uiPriority w:val="99"/>
     <w:rsid w:val="00C73A29"/>
@@ -2595,10 +2628,10 @@
       <w:lang w:eastAsia="en-US"/>
     </w:rPr>
   </w:style>
-  <w:style w:type="paragraph" w:styleId="Caption">
+  <w:style w:type="paragraph" w:styleId="Beschriftung">
     <w:name w:val="caption"/>
-    <w:basedOn w:val="Normal"/>
-    <w:next w:val="Normal"/>
+    <w:basedOn w:val="Standard"/>
+    <w:next w:val="Standard"/>
     <w:uiPriority w:val="99"/>
     <w:qFormat/>
     <w:rsid w:val="00C73A29"/>
@@ -2612,10 +2645,10 @@
       <w:i/>
     </w:rPr>
   </w:style>
-  <w:style w:type="paragraph" w:styleId="EndnoteText">
+  <w:style w:type="paragraph" w:styleId="Endnotentext">
     <w:name w:val="endnote text"/>
-    <w:basedOn w:val="Normal"/>
-    <w:link w:val="EndnoteTextChar"/>
+    <w:basedOn w:val="Standard"/>
+    <w:link w:val="EndnotentextZchn"/>
     <w:uiPriority w:val="99"/>
     <w:semiHidden/>
     <w:rsid w:val="00CA55E9"/>
@@ -2623,9 +2656,9 @@
       <w:sz w:val="20"/>
     </w:rPr>
   </w:style>
-  <w:style w:type="character" w:customStyle="1" w:styleId="EndnoteTextChar">
-    <w:name w:val="Endnote Text Char"/>
-    <w:link w:val="EndnoteText"/>
+  <w:style w:type="character" w:customStyle="1" w:styleId="EndnotentextZchn">
+    <w:name w:val="Endnotentext Zchn"/>
+    <w:link w:val="Endnotentext"/>
     <w:uiPriority w:val="99"/>
     <w:semiHidden/>
     <w:locked/>
@@ -2639,7 +2672,7 @@
   </w:style>
   <w:style w:type="paragraph" w:customStyle="1" w:styleId="Code">
     <w:name w:val="Code"/>
-    <w:basedOn w:val="Normal"/>
+    <w:basedOn w:val="Standard"/>
     <w:uiPriority w:val="99"/>
     <w:rsid w:val="00CA55E9"/>
     <w:pPr>
@@ -2659,8 +2692,8 @@
   </w:style>
   <w:style w:type="paragraph" w:customStyle="1" w:styleId="Contents">
     <w:name w:val="Contents"/>
-    <w:basedOn w:val="Normal"/>
-    <w:next w:val="Normal"/>
+    <w:basedOn w:val="Standard"/>
+    <w:next w:val="Standard"/>
     <w:uiPriority w:val="99"/>
     <w:rsid w:val="00C73A29"/>
     <w:pPr>
@@ -2711,7 +2744,7 @@
   <w:style w:type="paragraph" w:customStyle="1" w:styleId="Copyright">
     <w:name w:val="Copyright"/>
     <w:basedOn w:val="DocType"/>
-    <w:next w:val="Normal"/>
+    <w:next w:val="Standard"/>
     <w:uiPriority w:val="99"/>
     <w:rsid w:val="00C73A29"/>
     <w:pPr>
@@ -2723,10 +2756,10 @@
       <w:sz w:val="18"/>
     </w:rPr>
   </w:style>
-  <w:style w:type="paragraph" w:styleId="DocumentMap">
+  <w:style w:type="paragraph" w:styleId="Dokumentstruktur">
     <w:name w:val="Document Map"/>
-    <w:basedOn w:val="Normal"/>
-    <w:link w:val="DocumentMapChar"/>
+    <w:basedOn w:val="Standard"/>
+    <w:link w:val="DokumentstrukturZchn"/>
     <w:uiPriority w:val="99"/>
     <w:semiHidden/>
     <w:rsid w:val="00CA55E9"/>
@@ -2734,9 +2767,9 @@
       <w:shd w:val="clear" w:color="auto" w:fill="000080"/>
     </w:pPr>
   </w:style>
-  <w:style w:type="character" w:customStyle="1" w:styleId="DocumentMapChar">
-    <w:name w:val="Document Map Char"/>
-    <w:link w:val="DocumentMap"/>
+  <w:style w:type="character" w:customStyle="1" w:styleId="DokumentstrukturZchn">
+    <w:name w:val="Dokumentstruktur Zchn"/>
+    <w:link w:val="Dokumentstruktur"/>
     <w:uiPriority w:val="99"/>
     <w:semiHidden/>
     <w:locked/>
@@ -2749,10 +2782,10 @@
       <w:lang w:val="en-GB" w:eastAsia="de-AT"/>
     </w:rPr>
   </w:style>
-  <w:style w:type="paragraph" w:styleId="Footer">
+  <w:style w:type="paragraph" w:styleId="Fuzeile">
     <w:name w:val="footer"/>
-    <w:basedOn w:val="Normal"/>
-    <w:link w:val="FooterChar"/>
+    <w:basedOn w:val="Standard"/>
+    <w:link w:val="FuzeileZchn"/>
     <w:uiPriority w:val="99"/>
     <w:rsid w:val="00C73A29"/>
     <w:pPr>
@@ -2764,9 +2797,9 @@
       <w:sz w:val="18"/>
     </w:rPr>
   </w:style>
-  <w:style w:type="character" w:customStyle="1" w:styleId="FooterChar">
-    <w:name w:val="Footer Char"/>
-    <w:link w:val="Footer"/>
+  <w:style w:type="character" w:customStyle="1" w:styleId="FuzeileZchn">
+    <w:name w:val="Fußzeile Zchn"/>
+    <w:link w:val="Fuzeile"/>
     <w:uiPriority w:val="99"/>
     <w:locked/>
     <w:rsid w:val="00B2153D"/>
@@ -2779,7 +2812,7 @@
   </w:style>
   <w:style w:type="paragraph" w:customStyle="1" w:styleId="Graphic">
     <w:name w:val="Graphic"/>
-    <w:basedOn w:val="Normal"/>
+    <w:basedOn w:val="Standard"/>
     <w:uiPriority w:val="99"/>
     <w:rsid w:val="00C73A29"/>
     <w:pPr>
@@ -2787,10 +2820,10 @@
       <w:ind w:right="-284"/>
     </w:pPr>
   </w:style>
-  <w:style w:type="paragraph" w:styleId="Header">
+  <w:style w:type="paragraph" w:styleId="Kopfzeile">
     <w:name w:val="header"/>
-    <w:basedOn w:val="Normal"/>
-    <w:link w:val="HeaderChar"/>
+    <w:basedOn w:val="Standard"/>
+    <w:link w:val="KopfzeileZchn"/>
     <w:uiPriority w:val="99"/>
     <w:rsid w:val="00C73A29"/>
     <w:pPr>
@@ -2802,9 +2835,9 @@
       <w:sz w:val="18"/>
     </w:rPr>
   </w:style>
-  <w:style w:type="character" w:customStyle="1" w:styleId="HeaderChar">
-    <w:name w:val="Header Char"/>
-    <w:link w:val="Header"/>
+  <w:style w:type="character" w:customStyle="1" w:styleId="KopfzeileZchn">
+    <w:name w:val="Kopfzeile Zchn"/>
+    <w:link w:val="Kopfzeile"/>
     <w:uiPriority w:val="99"/>
     <w:locked/>
     <w:rsid w:val="0081536B"/>
@@ -2829,7 +2862,7 @@
   </w:style>
   <w:style w:type="paragraph" w:styleId="Index1">
     <w:name w:val="index 1"/>
-    <w:basedOn w:val="Normal"/>
+    <w:basedOn w:val="Standard"/>
     <w:uiPriority w:val="99"/>
     <w:semiHidden/>
     <w:rsid w:val="00C73A29"/>
@@ -2856,9 +2889,9 @@
       <w:sz w:val="18"/>
     </w:rPr>
   </w:style>
-  <w:style w:type="paragraph" w:styleId="IndexHeading">
+  <w:style w:type="paragraph" w:styleId="Indexberschrift">
     <w:name w:val="index heading"/>
-    <w:basedOn w:val="Normal"/>
+    <w:basedOn w:val="Standard"/>
     <w:next w:val="Index1"/>
     <w:uiPriority w:val="99"/>
     <w:semiHidden/>
@@ -2881,8 +2914,8 @@
   </w:style>
   <w:style w:type="paragraph" w:customStyle="1" w:styleId="EndnoteHeading">
     <w:name w:val="Endnote Heading"/>
-    <w:basedOn w:val="EndnoteText"/>
-    <w:next w:val="EndnoteText"/>
+    <w:basedOn w:val="Endnotentext"/>
+    <w:next w:val="Endnotentext"/>
     <w:uiPriority w:val="99"/>
     <w:semiHidden/>
     <w:rsid w:val="00CA55E9"/>
@@ -2897,7 +2930,7 @@
   </w:style>
   <w:style w:type="paragraph" w:customStyle="1" w:styleId="FooterClassification">
     <w:name w:val="Footer Classification"/>
-    <w:basedOn w:val="Footer"/>
+    <w:basedOn w:val="Fuzeile"/>
     <w:uiPriority w:val="99"/>
     <w:semiHidden/>
     <w:rsid w:val="00C73A29"/>
@@ -2923,7 +2956,7 @@
   </w:style>
   <w:style w:type="paragraph" w:customStyle="1" w:styleId="Note">
     <w:name w:val="Note"/>
-    <w:basedOn w:val="Normal"/>
+    <w:basedOn w:val="Standard"/>
     <w:link w:val="NoteChar"/>
     <w:uiPriority w:val="99"/>
     <w:rsid w:val="00C73A29"/>
@@ -2934,24 +2967,24 @@
   </w:style>
   <w:style w:type="paragraph" w:customStyle="1" w:styleId="Normal-">
     <w:name w:val="Normal-"/>
-    <w:basedOn w:val="Normal"/>
+    <w:basedOn w:val="Standard"/>
     <w:uiPriority w:val="99"/>
     <w:rsid w:val="00C73A29"/>
     <w:pPr>
       <w:spacing w:after="0"/>
     </w:pPr>
   </w:style>
-  <w:style w:type="paragraph" w:styleId="TableofFigures">
+  <w:style w:type="paragraph" w:styleId="Abbildungsverzeichnis">
     <w:name w:val="table of figures"/>
-    <w:basedOn w:val="TOC4"/>
-    <w:next w:val="Normal"/>
+    <w:basedOn w:val="Verzeichnis4"/>
+    <w:next w:val="Standard"/>
     <w:uiPriority w:val="99"/>
     <w:semiHidden/>
     <w:rsid w:val="00CA55E9"/>
   </w:style>
   <w:style w:type="paragraph" w:customStyle="1" w:styleId="Imprint">
     <w:name w:val="Imprint"/>
-    <w:basedOn w:val="Normal"/>
+    <w:basedOn w:val="Standard"/>
     <w:uiPriority w:val="99"/>
     <w:semiHidden/>
     <w:rsid w:val="00C73A29"/>
@@ -2960,10 +2993,10 @@
       <w:szCs w:val="16"/>
     </w:rPr>
   </w:style>
-  <w:style w:type="paragraph" w:styleId="TOC1">
+  <w:style w:type="paragraph" w:styleId="Verzeichnis1">
     <w:name w:val="toc 1"/>
-    <w:basedOn w:val="Normal"/>
-    <w:next w:val="Normal"/>
+    <w:basedOn w:val="Standard"/>
+    <w:next w:val="Standard"/>
     <w:uiPriority w:val="99"/>
     <w:rsid w:val="00C73A29"/>
     <w:pPr>
@@ -2982,10 +3015,10 @@
       <w:sz w:val="28"/>
     </w:rPr>
   </w:style>
-  <w:style w:type="paragraph" w:styleId="TOC2">
+  <w:style w:type="paragraph" w:styleId="Verzeichnis2">
     <w:name w:val="toc 2"/>
-    <w:basedOn w:val="TOC1"/>
-    <w:next w:val="Normal"/>
+    <w:basedOn w:val="Verzeichnis1"/>
+    <w:next w:val="Standard"/>
     <w:uiPriority w:val="99"/>
     <w:rsid w:val="00C73A29"/>
     <w:pPr>
@@ -2997,10 +3030,10 @@
       <w:sz w:val="24"/>
     </w:rPr>
   </w:style>
-  <w:style w:type="paragraph" w:styleId="TOC3">
+  <w:style w:type="paragraph" w:styleId="Verzeichnis3">
     <w:name w:val="toc 3"/>
-    <w:basedOn w:val="TOC2"/>
-    <w:next w:val="Normal"/>
+    <w:basedOn w:val="Verzeichnis2"/>
+    <w:next w:val="Standard"/>
     <w:uiPriority w:val="99"/>
     <w:rsid w:val="00C73A29"/>
     <w:pPr>
@@ -3010,10 +3043,10 @@
       <w:sz w:val="18"/>
     </w:rPr>
   </w:style>
-  <w:style w:type="paragraph" w:styleId="TOC4">
+  <w:style w:type="paragraph" w:styleId="Verzeichnis4">
     <w:name w:val="toc 4"/>
-    <w:basedOn w:val="TOC3"/>
-    <w:next w:val="Normal"/>
+    <w:basedOn w:val="Verzeichnis3"/>
+    <w:next w:val="Standard"/>
     <w:uiPriority w:val="99"/>
     <w:rsid w:val="00C73A29"/>
     <w:pPr>
@@ -3024,10 +3057,10 @@
       <w:ind w:left="1588" w:hanging="1588"/>
     </w:pPr>
   </w:style>
-  <w:style w:type="paragraph" w:styleId="TOC5">
+  <w:style w:type="paragraph" w:styleId="Verzeichnis5">
     <w:name w:val="toc 5"/>
-    <w:basedOn w:val="TOC4"/>
-    <w:next w:val="Normal"/>
+    <w:basedOn w:val="Verzeichnis4"/>
+    <w:next w:val="Standard"/>
     <w:uiPriority w:val="99"/>
     <w:semiHidden/>
     <w:rsid w:val="00642735"/>
@@ -3039,10 +3072,10 @@
       <w:lang w:eastAsia="en-US"/>
     </w:rPr>
   </w:style>
-  <w:style w:type="paragraph" w:styleId="TOC6">
+  <w:style w:type="paragraph" w:styleId="Verzeichnis6">
     <w:name w:val="toc 6"/>
-    <w:basedOn w:val="TOC4"/>
-    <w:next w:val="Normal"/>
+    <w:basedOn w:val="Verzeichnis4"/>
+    <w:next w:val="Standard"/>
     <w:uiPriority w:val="99"/>
     <w:semiHidden/>
     <w:rsid w:val="00642735"/>
@@ -3054,10 +3087,10 @@
       <w:lang w:eastAsia="en-US"/>
     </w:rPr>
   </w:style>
-  <w:style w:type="paragraph" w:styleId="TOC7">
+  <w:style w:type="paragraph" w:styleId="Verzeichnis7">
     <w:name w:val="toc 7"/>
-    <w:basedOn w:val="TOC4"/>
-    <w:next w:val="Normal"/>
+    <w:basedOn w:val="Verzeichnis4"/>
+    <w:next w:val="Standard"/>
     <w:uiPriority w:val="99"/>
     <w:semiHidden/>
     <w:rsid w:val="00642735"/>
@@ -3069,10 +3102,10 @@
       <w:lang w:eastAsia="en-US"/>
     </w:rPr>
   </w:style>
-  <w:style w:type="paragraph" w:styleId="TOC8">
+  <w:style w:type="paragraph" w:styleId="Verzeichnis8">
     <w:name w:val="toc 8"/>
-    <w:basedOn w:val="TOC4"/>
-    <w:next w:val="Normal"/>
+    <w:basedOn w:val="Verzeichnis4"/>
+    <w:next w:val="Standard"/>
     <w:uiPriority w:val="99"/>
     <w:semiHidden/>
     <w:rsid w:val="00642735"/>
@@ -3084,9 +3117,9 @@
       <w:lang w:eastAsia="en-US"/>
     </w:rPr>
   </w:style>
-  <w:style w:type="paragraph" w:styleId="ListBullet">
+  <w:style w:type="paragraph" w:styleId="Aufzhlungszeichen">
     <w:name w:val="List Bullet"/>
-    <w:basedOn w:val="Normal"/>
+    <w:basedOn w:val="Standard"/>
     <w:uiPriority w:val="99"/>
     <w:rsid w:val="00C73A29"/>
     <w:pPr>
@@ -3108,10 +3141,10 @@
       <w:b/>
     </w:rPr>
   </w:style>
-  <w:style w:type="paragraph" w:styleId="BalloonText">
+  <w:style w:type="paragraph" w:styleId="Sprechblasentext">
     <w:name w:val="Balloon Text"/>
-    <w:basedOn w:val="Normal"/>
-    <w:link w:val="BalloonTextChar"/>
+    <w:basedOn w:val="Standard"/>
+    <w:link w:val="SprechblasentextZchn"/>
     <w:uiPriority w:val="99"/>
     <w:semiHidden/>
     <w:rsid w:val="00CA55E9"/>
@@ -3121,9 +3154,9 @@
       <w:szCs w:val="16"/>
     </w:rPr>
   </w:style>
-  <w:style w:type="character" w:customStyle="1" w:styleId="BalloonTextChar">
-    <w:name w:val="Balloon Text Char"/>
-    <w:link w:val="BalloonText"/>
+  <w:style w:type="character" w:customStyle="1" w:styleId="SprechblasentextZchn">
+    <w:name w:val="Sprechblasentext Zchn"/>
+    <w:link w:val="Sprechblasentext"/>
     <w:uiPriority w:val="99"/>
     <w:semiHidden/>
     <w:locked/>
@@ -3135,9 +3168,9 @@
       <w:lang w:val="en-GB" w:eastAsia="de-AT"/>
     </w:rPr>
   </w:style>
-  <w:style w:type="paragraph" w:styleId="ListBullet2">
+  <w:style w:type="paragraph" w:styleId="Aufzhlungszeichen2">
     <w:name w:val="List Bullet 2"/>
-    <w:basedOn w:val="Normal"/>
+    <w:basedOn w:val="Standard"/>
     <w:uiPriority w:val="99"/>
     <w:rsid w:val="00C73A29"/>
     <w:pPr>
@@ -3148,9 +3181,9 @@
       <w:contextualSpacing/>
     </w:pPr>
   </w:style>
-  <w:style w:type="paragraph" w:styleId="ListNumber">
+  <w:style w:type="paragraph" w:styleId="Listennummer">
     <w:name w:val="List Number"/>
-    <w:basedOn w:val="Normal"/>
+    <w:basedOn w:val="Standard"/>
     <w:uiPriority w:val="99"/>
     <w:rsid w:val="00C73A29"/>
     <w:pPr>
@@ -3161,19 +3194,19 @@
       <w:contextualSpacing/>
     </w:pPr>
   </w:style>
-  <w:style w:type="paragraph" w:customStyle="1" w:styleId="Normal0">
+  <w:style w:type="paragraph" w:customStyle="1" w:styleId="Normal">
     <w:name w:val="Normal+"/>
-    <w:basedOn w:val="Normal"/>
+    <w:basedOn w:val="Standard"/>
     <w:uiPriority w:val="99"/>
     <w:rsid w:val="00C73A29"/>
     <w:pPr>
       <w:spacing w:before="120"/>
     </w:pPr>
   </w:style>
-  <w:style w:type="paragraph" w:styleId="TOC9">
+  <w:style w:type="paragraph" w:styleId="Verzeichnis9">
     <w:name w:val="toc 9"/>
-    <w:basedOn w:val="TOC4"/>
-    <w:next w:val="Normal"/>
+    <w:basedOn w:val="Verzeichnis4"/>
+    <w:next w:val="Standard"/>
     <w:uiPriority w:val="99"/>
     <w:semiHidden/>
     <w:rsid w:val="00642735"/>
@@ -3185,7 +3218,7 @@
       <w:lang w:eastAsia="en-US"/>
     </w:rPr>
   </w:style>
-  <w:style w:type="character" w:styleId="FootnoteReference">
+  <w:style w:type="character" w:styleId="Funotenzeichen">
     <w:name w:val="footnote reference"/>
     <w:uiPriority w:val="99"/>
     <w:semiHidden/>
@@ -3195,10 +3228,10 @@
       <w:vertAlign w:val="superscript"/>
     </w:rPr>
   </w:style>
-  <w:style w:type="paragraph" w:styleId="FootnoteText">
+  <w:style w:type="paragraph" w:styleId="Funotentext">
     <w:name w:val="footnote text"/>
-    <w:basedOn w:val="Normal"/>
-    <w:link w:val="FootnoteTextChar"/>
+    <w:basedOn w:val="Standard"/>
+    <w:link w:val="FunotentextZchn"/>
     <w:uiPriority w:val="99"/>
     <w:semiHidden/>
     <w:rsid w:val="00C73A29"/>
@@ -3209,9 +3242,9 @@
       <w:sz w:val="20"/>
     </w:rPr>
   </w:style>
-  <w:style w:type="character" w:customStyle="1" w:styleId="FootnoteTextChar">
-    <w:name w:val="Footnote Text Char"/>
-    <w:link w:val="FootnoteText"/>
+  <w:style w:type="character" w:customStyle="1" w:styleId="FunotentextZchn">
+    <w:name w:val="Fußnotentext Zchn"/>
+    <w:link w:val="Funotentext"/>
     <w:uiPriority w:val="99"/>
     <w:semiHidden/>
     <w:locked/>
@@ -3250,7 +3283,7 @@
   </w:style>
   <w:style w:type="paragraph" w:customStyle="1" w:styleId="Table">
     <w:name w:val="Table"/>
-    <w:basedOn w:val="Normal"/>
+    <w:basedOn w:val="Standard"/>
     <w:uiPriority w:val="99"/>
     <w:rsid w:val="00C73A29"/>
     <w:pPr>
@@ -3259,7 +3292,7 @@
   </w:style>
   <w:style w:type="paragraph" w:customStyle="1" w:styleId="Table0">
     <w:name w:val="Table+"/>
-    <w:basedOn w:val="Normal"/>
+    <w:basedOn w:val="Standard"/>
     <w:uiPriority w:val="99"/>
     <w:rsid w:val="00C73A29"/>
     <w:pPr>
@@ -3268,16 +3301,16 @@
   </w:style>
   <w:style w:type="paragraph" w:customStyle="1" w:styleId="Table1">
     <w:name w:val="Table++"/>
-    <w:basedOn w:val="Normal"/>
+    <w:basedOn w:val="Standard"/>
     <w:uiPriority w:val="99"/>
     <w:rsid w:val="00C73A29"/>
     <w:pPr>
       <w:spacing w:before="120" w:line="240" w:lineRule="auto"/>
     </w:pPr>
   </w:style>
-  <w:style w:type="paragraph" w:styleId="ListParagraph">
+  <w:style w:type="paragraph" w:styleId="Listenabsatz">
     <w:name w:val="List Paragraph"/>
-    <w:basedOn w:val="Normal"/>
+    <w:basedOn w:val="Standard"/>
     <w:uiPriority w:val="99"/>
     <w:qFormat/>
     <w:rsid w:val="00083C53"/>
@@ -3286,9 +3319,9 @@
       <w:contextualSpacing/>
     </w:pPr>
   </w:style>
-  <w:style w:type="paragraph" w:styleId="NoSpacing">
+  <w:style w:type="paragraph" w:styleId="KeinLeerraum">
     <w:name w:val="No Spacing"/>
-    <w:link w:val="NoSpacingChar"/>
+    <w:link w:val="KeinLeerraumZchn"/>
     <w:uiPriority w:val="99"/>
     <w:qFormat/>
     <w:rsid w:val="00BE3378"/>
@@ -3298,9 +3331,9 @@
       <w:lang w:val="en-US" w:eastAsia="ja-JP"/>
     </w:rPr>
   </w:style>
-  <w:style w:type="character" w:customStyle="1" w:styleId="NoSpacingChar">
-    <w:name w:val="No Spacing Char"/>
-    <w:link w:val="NoSpacing"/>
+  <w:style w:type="character" w:customStyle="1" w:styleId="KeinLeerraumZchn">
+    <w:name w:val="Kein Leerraum Zchn"/>
+    <w:link w:val="KeinLeerraum"/>
     <w:uiPriority w:val="99"/>
     <w:locked/>
     <w:rsid w:val="00BE3378"/>
@@ -3470,17 +3503,17 @@
     <w:lsdException w:name="Bibliography" w:uiPriority="37"/>
     <w:lsdException w:name="TOC Heading" w:uiPriority="39" w:qFormat="1"/>
   </w:latentStyles>
-  <w:style w:type="paragraph" w:default="1" w:styleId="Normal">
+  <w:style w:type="paragraph" w:default="1" w:styleId="Standard">
     <w:name w:val="Normal"/>
     <w:qFormat/>
   </w:style>
-  <w:style w:type="character" w:default="1" w:styleId="DefaultParagraphFont">
+  <w:style w:type="character" w:default="1" w:styleId="Absatz-Standardschriftart">
     <w:name w:val="Default Paragraph Font"/>
     <w:uiPriority w:val="1"/>
     <w:semiHidden/>
     <w:unhideWhenUsed/>
   </w:style>
-  <w:style w:type="table" w:default="1" w:styleId="TableNormal">
+  <w:style w:type="table" w:default="1" w:styleId="NormaleTabelle">
     <w:name w:val="Normal Table"/>
     <w:uiPriority w:val="99"/>
     <w:semiHidden/>
@@ -3495,7 +3528,7 @@
       </w:tblCellMar>
     </w:tblPr>
   </w:style>
-  <w:style w:type="numbering" w:default="1" w:styleId="NoList">
+  <w:style w:type="numbering" w:default="1" w:styleId="KeineListe">
     <w:name w:val="No List"/>
     <w:uiPriority w:val="99"/>
     <w:semiHidden/>

</xml_diff>